<commit_message>
Adding updated files for Lab 0 and added new files for Lab 1
</commit_message>
<xml_diff>
--- a/Lab 0/Group Agreement Form.docx
+++ b/Lab 0/Group Agreement Form.docx
@@ -32,7 +32,7 @@
         <w:rPr>
           <w:rtl w:val="0"/>
         </w:rPr>
-        <w:t xml:space="preserve">Abdon Morales</w:t>
+        <w:t xml:space="preserve">Abdon Morales (am226923)</w:t>
       </w:r>
     </w:p>
     <w:p>
@@ -300,6 +300,17 @@
           <w:rtl w:val="0"/>
         </w:rPr>
         <w:t xml:space="preserve">Lauren N Parker</w:t>
+      </w:r>
+    </w:p>
+    <w:p>
+      <w:pPr>
+        <w:rPr/>
+      </w:pPr>
+      <w:r>
+        <w:rPr>
+          <w:rtl w:val="0"/>
+        </w:rPr>
+        <w:t xml:space="preserve">Abdon Morales (am226923)</w:t>
       </w:r>
     </w:p>
     <w:sectPr>

</xml_diff>